<commit_message>
Add upload bukti, dan lain-lain
</commit_message>
<xml_diff>
--- a/templates/kuitansi_template.docx
+++ b/templates/kuitansi_template.docx
@@ -284,7 +284,23 @@
                 <w:rFonts w:asciiTheme="majorHAnsi" w:hAnsiTheme="majorHAnsi" w:cstheme="majorHAnsi"/>
                 <w:sz w:val="24"/>
               </w:rPr>
-              <w:t>}}, Kode Pos {{kode_pos}}</w:t>
+              <w:t>}}, Kode Pos {{</w:t>
+            </w:r>
+            <w:proofErr w:type="spellStart"/>
+            <w:r>
+              <w:rPr>
+                <w:rFonts w:asciiTheme="majorHAnsi" w:hAnsiTheme="majorHAnsi" w:cstheme="majorHAnsi"/>
+                <w:sz w:val="24"/>
+              </w:rPr>
+              <w:t>kode_pos</w:t>
+            </w:r>
+            <w:proofErr w:type="spellEnd"/>
+            <w:r>
+              <w:rPr>
+                <w:rFonts w:asciiTheme="majorHAnsi" w:hAnsiTheme="majorHAnsi" w:cstheme="majorHAnsi"/>
+                <w:sz w:val="24"/>
+              </w:rPr>
+              <w:t>}}</w:t>
             </w:r>
             <w:r>
               <w:rPr>
@@ -1807,6 +1823,90 @@
         </w:rPr>
       </w:pPr>
     </w:p>
+    <w:p>
+      <w:pPr>
+        <w:rPr>
+          <w:rFonts w:asciiTheme="majorHAnsi" w:hAnsiTheme="majorHAnsi" w:cstheme="majorHAnsi"/>
+        </w:rPr>
+      </w:pPr>
+    </w:p>
+    <w:p>
+      <w:pPr>
+        <w:rPr>
+          <w:rFonts w:asciiTheme="majorHAnsi" w:hAnsiTheme="majorHAnsi" w:cstheme="majorHAnsi"/>
+        </w:rPr>
+      </w:pPr>
+    </w:p>
+    <w:p>
+      <w:pPr>
+        <w:rPr>
+          <w:rFonts w:asciiTheme="majorHAnsi" w:hAnsiTheme="majorHAnsi" w:cstheme="majorHAnsi"/>
+        </w:rPr>
+      </w:pPr>
+    </w:p>
+    <w:p>
+      <w:pPr>
+        <w:rPr>
+          <w:rFonts w:asciiTheme="majorHAnsi" w:hAnsiTheme="majorHAnsi" w:cstheme="majorHAnsi"/>
+        </w:rPr>
+      </w:pPr>
+    </w:p>
+    <w:p>
+      <w:pPr>
+        <w:rPr>
+          <w:rFonts w:asciiTheme="majorHAnsi" w:hAnsiTheme="majorHAnsi" w:cstheme="majorHAnsi"/>
+        </w:rPr>
+      </w:pPr>
+    </w:p>
+    <w:p>
+      <w:pPr>
+        <w:rPr>
+          <w:rFonts w:asciiTheme="majorHAnsi" w:hAnsiTheme="majorHAnsi" w:cstheme="majorHAnsi"/>
+        </w:rPr>
+      </w:pPr>
+    </w:p>
+    <w:p>
+      <w:pPr>
+        <w:rPr>
+          <w:rFonts w:asciiTheme="majorHAnsi" w:hAnsiTheme="majorHAnsi" w:cstheme="majorHAnsi"/>
+        </w:rPr>
+      </w:pPr>
+    </w:p>
+    <w:p>
+      <w:pPr>
+        <w:rPr>
+          <w:rFonts w:asciiTheme="majorHAnsi" w:hAnsiTheme="majorHAnsi" w:cstheme="majorHAnsi"/>
+        </w:rPr>
+      </w:pPr>
+    </w:p>
+    <w:p>
+      <w:pPr>
+        <w:rPr>
+          <w:rFonts w:asciiTheme="majorHAnsi" w:hAnsiTheme="majorHAnsi" w:cstheme="majorHAnsi"/>
+        </w:rPr>
+      </w:pPr>
+    </w:p>
+    <w:p>
+      <w:pPr>
+        <w:rPr>
+          <w:rFonts w:asciiTheme="majorHAnsi" w:hAnsiTheme="majorHAnsi" w:cstheme="majorHAnsi"/>
+        </w:rPr>
+      </w:pPr>
+    </w:p>
+    <w:p>
+      <w:pPr>
+        <w:rPr>
+          <w:rFonts w:asciiTheme="majorHAnsi" w:hAnsiTheme="majorHAnsi" w:cstheme="majorHAnsi"/>
+        </w:rPr>
+      </w:pPr>
+    </w:p>
+    <w:p>
+      <w:pPr>
+        <w:rPr>
+          <w:rFonts w:asciiTheme="majorHAnsi" w:hAnsiTheme="majorHAnsi" w:cstheme="majorHAnsi"/>
+        </w:rPr>
+      </w:pPr>
+    </w:p>
     <w:sectPr>
       <w:pgSz w:w="11906" w:h="18709"/>
       <w:pgMar w:top="444" w:right="850" w:bottom="850" w:left="1560" w:header="720" w:footer="720" w:gutter="0"/>

</xml_diff>